<commit_message>
general cleaning / rewording
</commit_message>
<xml_diff>
--- a/WilliamCFrank_resume.docx
+++ b/WilliamCFrank_resume.docx
@@ -425,15 +425,42 @@
           <w:sz w:val="20"/>
           <w:szCs w:val="20"/>
         </w:rPr>
-        <w:t>Redesigned and optimized license fetching between database subsystems by elim</w:t>
-      </w:r>
-      <w:r>
-        <w:rPr>
-          <w:rFonts w:ascii="Raleway" w:hAnsi="Raleway"/>
-          <w:sz w:val="20"/>
-          <w:szCs w:val="20"/>
-        </w:rPr>
-        <w:t>inating a time check dependency</w:t>
+        <w:t>Redesigned and optimized license fetch</w:t>
+      </w:r>
+      <w:r>
+        <w:rPr>
+          <w:rFonts w:ascii="Raleway" w:hAnsi="Raleway"/>
+          <w:sz w:val="20"/>
+          <w:szCs w:val="20"/>
+        </w:rPr>
+        <w:t>ing between database subsystems</w:t>
+      </w:r>
+    </w:p>
+    <w:p>
+      <w:pPr>
+        <w:pStyle w:val="Body"/>
+        <w:numPr>
+          <w:ilvl w:val="0"/>
+          <w:numId w:val="14"/>
+        </w:numPr>
+        <w:tabs>
+          <w:tab w:val="right" w:pos="10714"/>
+        </w:tabs>
+        <w:spacing w:after="0" w:line="240" w:lineRule="auto"/>
+        <w:ind w:right="43"/>
+        <w:rPr>
+          <w:rFonts w:ascii="Raleway" w:hAnsi="Raleway"/>
+          <w:sz w:val="20"/>
+          <w:szCs w:val="20"/>
+        </w:rPr>
+      </w:pPr>
+      <w:r>
+        <w:rPr>
+          <w:rFonts w:ascii="Raleway" w:hAnsi="Raleway"/>
+          <w:sz w:val="20"/>
+          <w:szCs w:val="20"/>
+        </w:rPr>
+        <w:t>Increased testing coverage for proprietary database command line tools</w:t>
       </w:r>
     </w:p>
     <w:p>
@@ -460,7 +487,7 @@
           <w:sz w:val="20"/>
           <w:szCs w:val="20"/>
         </w:rPr>
-        <w:t>Increased testing coverage for proprietary database command line tools</w:t>
+        <w:t>Refactored test suites from a custom C++ unit testing framework to the Microsoft framework</w:t>
       </w:r>
     </w:p>
     <w:p>
@@ -891,7 +918,60 @@
           <w:lang w:val="de-DE"/>
         </w:rPr>
         <w:tab/>
-        <w:t>TFS, Git, Visual Studio, IntelliJ, MTM, REST, JSON, XML, HTML, CSS</w:t>
+      </w:r>
+      <w:r>
+        <w:rPr>
+          <w:rFonts w:ascii="Raleway" w:hAnsi="Raleway"/>
+          <w:sz w:val="20"/>
+          <w:szCs w:val="20"/>
+          <w:lang w:val="de-DE"/>
+        </w:rPr>
+        <w:t xml:space="preserve">Flask, </w:t>
+      </w:r>
+      <w:r>
+        <w:rPr>
+          <w:rFonts w:ascii="Raleway" w:hAnsi="Raleway"/>
+          <w:sz w:val="20"/>
+          <w:szCs w:val="20"/>
+          <w:lang w:val="de-DE"/>
+        </w:rPr>
+        <w:t>HTML</w:t>
+      </w:r>
+      <w:r>
+        <w:rPr>
+          <w:rFonts w:ascii="Raleway" w:hAnsi="Raleway"/>
+          <w:sz w:val="20"/>
+          <w:szCs w:val="20"/>
+          <w:lang w:val="de-DE"/>
+        </w:rPr>
+        <w:t xml:space="preserve">, </w:t>
+      </w:r>
+      <w:r>
+        <w:rPr>
+          <w:rFonts w:ascii="Raleway" w:hAnsi="Raleway"/>
+          <w:sz w:val="20"/>
+          <w:szCs w:val="20"/>
+          <w:lang w:val="de-DE"/>
+        </w:rPr>
+        <w:t>TFS, Git, Visu</w:t>
+      </w:r>
+      <w:r>
+        <w:rPr>
+          <w:rFonts w:ascii="Raleway" w:hAnsi="Raleway"/>
+          <w:sz w:val="20"/>
+          <w:szCs w:val="20"/>
+          <w:lang w:val="de-DE"/>
+        </w:rPr>
+        <w:t>al Studio, IntelliJ, MTM, REST</w:t>
+      </w:r>
+      <w:r>
+        <w:rPr>
+          <w:rFonts w:ascii="Raleway" w:hAnsi="Raleway"/>
+          <w:sz w:val="20"/>
+          <w:szCs w:val="20"/>
+          <w:lang w:val="de-DE"/>
+        </w:rPr>
+        <w:t xml:space="preserve"> </w:t>
       </w:r>
     </w:p>
     <w:p>
@@ -1009,14 +1089,11 @@
     <w:p>
       <w:pPr>
         <w:pStyle w:val="Body"/>
-        <w:numPr>
-          <w:ilvl w:val="0"/>
-          <w:numId w:val="13"/>
-        </w:numPr>
         <w:tabs>
           <w:tab w:val="right" w:pos="10710"/>
         </w:tabs>
         <w:spacing w:after="80" w:line="240" w:lineRule="auto"/>
+        <w:ind w:left="720"/>
         <w:rPr>
           <w:rFonts w:ascii="Raleway" w:hAnsi="Raleway"/>
           <w:bCs/>
@@ -1373,7 +1450,7 @@
         <w:tabs>
           <w:tab w:val="right" w:pos="10710"/>
         </w:tabs>
-        <w:spacing w:after="0" w:line="240" w:lineRule="auto"/>
+        <w:spacing w:after="80" w:line="240" w:lineRule="auto"/>
         <w:ind w:left="720"/>
         <w:rPr>
           <w:rFonts w:ascii="Raleway" w:hAnsi="Raleway"/>
@@ -1410,9 +1487,6 @@
         <w:spacing w:after="0" w:line="240" w:lineRule="auto"/>
         <w:rPr>
           <w:rFonts w:ascii="Raleway" w:hAnsi="Raleway"/>
-          <w:bCs/>
-          <w:sz w:val="20"/>
-          <w:szCs w:val="20"/>
         </w:rPr>
       </w:pPr>
       <w:r>
@@ -1423,7 +1497,7 @@
           <w:sz w:val="20"/>
           <w:szCs w:val="20"/>
         </w:rPr>
-        <w:t>CPU</w:t>
+        <w:t>Gitle</w:t>
       </w:r>
       <w:r>
         <w:rPr>
@@ -1433,131 +1507,7 @@
           <w:sz w:val="20"/>
           <w:szCs w:val="20"/>
         </w:rPr>
-        <w:tab/>
-        <w:t xml:space="preserve"> </w:t>
-      </w:r>
-      <w:r>
-        <w:rPr>
-          <w:rFonts w:ascii="Raleway" w:hAnsi="Raleway"/>
-          <w:bCs/>
-          <w:sz w:val="20"/>
-          <w:szCs w:val="20"/>
-        </w:rPr>
-        <w:t>Mar. 2016</w:t>
-      </w:r>
-    </w:p>
-    <w:p>
-      <w:pPr>
-        <w:pStyle w:val="Body"/>
-        <w:numPr>
-          <w:ilvl w:val="0"/>
-          <w:numId w:val="12"/>
-        </w:numPr>
-        <w:tabs>
-          <w:tab w:val="right" w:pos="10710"/>
-        </w:tabs>
-        <w:spacing w:after="80" w:line="240" w:lineRule="auto"/>
-        <w:rPr>
-          <w:rFonts w:ascii="Raleway" w:hAnsi="Raleway"/>
-          <w:bCs/>
-          <w:sz w:val="20"/>
-          <w:szCs w:val="20"/>
-        </w:rPr>
-      </w:pPr>
-      <w:r>
-        <w:rPr>
-          <w:rFonts w:ascii="Raleway" w:hAnsi="Raleway"/>
-          <w:bCs/>
-          <w:sz w:val="20"/>
-          <w:szCs w:val="20"/>
-        </w:rPr>
-        <w:t>Implemented a 32-bit tw</w:t>
-      </w:r>
-      <w:r>
-        <w:rPr>
-          <w:rFonts w:ascii="Raleway" w:hAnsi="Raleway"/>
-          <w:bCs/>
-          <w:sz w:val="20"/>
-          <w:szCs w:val="20"/>
-        </w:rPr>
-        <w:t>o-cycle processor using L</w:t>
-      </w:r>
-      <w:r>
-        <w:rPr>
-          <w:rFonts w:ascii="Raleway" w:hAnsi="Raleway"/>
-          <w:bCs/>
-          <w:sz w:val="20"/>
-          <w:szCs w:val="20"/>
-        </w:rPr>
-        <w:t>ogisim and a Linker /</w:t>
-      </w:r>
-      <w:r>
-        <w:rPr>
-          <w:rFonts w:ascii="Raleway" w:hAnsi="Raleway"/>
-          <w:bCs/>
-          <w:sz w:val="20"/>
-          <w:szCs w:val="20"/>
-        </w:rPr>
-        <w:t xml:space="preserve"> L</w:t>
-      </w:r>
-      <w:r>
-        <w:rPr>
-          <w:rFonts w:ascii="Raleway" w:hAnsi="Raleway"/>
-          <w:bCs/>
-          <w:sz w:val="20"/>
-          <w:szCs w:val="20"/>
-        </w:rPr>
-        <w:t>oade</w:t>
-      </w:r>
-      <w:r>
-        <w:rPr>
-          <w:rFonts w:ascii="Raleway" w:hAnsi="Raleway"/>
-          <w:bCs/>
-          <w:sz w:val="20"/>
-          <w:szCs w:val="20"/>
-        </w:rPr>
-        <w:t xml:space="preserve">r </w:t>
-      </w:r>
-      <w:r>
-        <w:rPr>
-          <w:rFonts w:ascii="Raleway" w:hAnsi="Raleway"/>
-          <w:bCs/>
-          <w:sz w:val="20"/>
-          <w:szCs w:val="20"/>
-        </w:rPr>
-        <w:t>using C and MIPS</w:t>
-      </w:r>
-    </w:p>
-    <w:p>
-      <w:pPr>
-        <w:pStyle w:val="Body"/>
-        <w:tabs>
-          <w:tab w:val="right" w:pos="10710"/>
-        </w:tabs>
-        <w:spacing w:after="0" w:line="240" w:lineRule="auto"/>
-        <w:rPr>
-          <w:rFonts w:ascii="Raleway" w:hAnsi="Raleway"/>
-        </w:rPr>
-      </w:pPr>
-      <w:r>
-        <w:rPr>
-          <w:rFonts w:ascii="Raleway" w:hAnsi="Raleway"/>
-          <w:b/>
-          <w:bCs/>
-          <w:sz w:val="20"/>
-          <w:szCs w:val="20"/>
-        </w:rPr>
-        <w:t>Gitle</w:t>
-      </w:r>
-      <w:r>
-        <w:rPr>
-          <w:rFonts w:ascii="Raleway" w:hAnsi="Raleway"/>
-          <w:b/>
-          <w:bCs/>
-          <w:sz w:val="20"/>
-          <w:szCs w:val="20"/>
-        </w:rPr>
-        <w:t>t (Git-light)</w:t>
+        <w:t>t</w:t>
       </w:r>
       <w:r>
         <w:rPr>
@@ -1601,7 +1551,15 @@
           <w:sz w:val="20"/>
           <w:szCs w:val="20"/>
         </w:rPr>
-        <w:t>Designed, developed, and tested a fully functional version control system in Java based off of Git</w:t>
+        <w:t>Designed, developed, and tested a fully functional version control</w:t>
+      </w:r>
+      <w:r>
+        <w:rPr>
+          <w:rFonts w:ascii="Raleway" w:hAnsi="Raleway"/>
+          <w:sz w:val="20"/>
+          <w:szCs w:val="20"/>
+        </w:rPr>
+        <w:t xml:space="preserve"> system in Java from scratch.</w:t>
       </w:r>
     </w:p>
     <w:p>
@@ -1667,7 +1625,15 @@
           <w:sz w:val="20"/>
           <w:szCs w:val="20"/>
         </w:rPr>
-        <w:t>Developed a Solitaire play</w:t>
+        <w:t>Created</w:t>
+      </w:r>
+      <w:r>
+        <w:rPr>
+          <w:rFonts w:ascii="Raleway" w:hAnsi="Raleway"/>
+          <w:sz w:val="20"/>
+          <w:szCs w:val="20"/>
+        </w:rPr>
+        <w:t xml:space="preserve"> a Solitaire play</w:t>
       </w:r>
       <w:r>
         <w:rPr>
@@ -1893,15 +1859,41 @@
           <w:sz w:val="20"/>
           <w:szCs w:val="20"/>
         </w:rPr>
-        <w:t xml:space="preserve"> computer science focused </w:t>
-      </w:r>
-      <w:r>
-        <w:rPr>
-          <w:rFonts w:ascii="Raleway" w:hAnsi="Raleway"/>
-          <w:sz w:val="20"/>
-          <w:szCs w:val="20"/>
-        </w:rPr>
-        <w:t>mentorships and annual hackathon for under-resourced high school students in the Bay Area</w:t>
+        <w:t xml:space="preserve"> Computer Science </w:t>
+      </w:r>
+      <w:r>
+        <w:rPr>
+          <w:rFonts w:ascii="Raleway" w:hAnsi="Raleway"/>
+          <w:sz w:val="20"/>
+          <w:szCs w:val="20"/>
+        </w:rPr>
+        <w:t>m</w:t>
+      </w:r>
+      <w:r>
+        <w:rPr>
+          <w:rFonts w:ascii="Raleway" w:hAnsi="Raleway"/>
+          <w:sz w:val="20"/>
+          <w:szCs w:val="20"/>
+        </w:rPr>
+        <w:t>entorships and annual H</w:t>
+      </w:r>
+      <w:r>
+        <w:rPr>
+          <w:rFonts w:ascii="Raleway" w:hAnsi="Raleway"/>
+          <w:sz w:val="20"/>
+          <w:szCs w:val="20"/>
+        </w:rPr>
+        <w:t>ackathon for under-resourced high school students i</w:t>
+      </w:r>
+      <w:bookmarkStart w:id="0" w:name="_GoBack"/>
+      <w:bookmarkEnd w:id="0"/>
+      <w:r>
+        <w:rPr>
+          <w:rFonts w:ascii="Raleway" w:hAnsi="Raleway"/>
+          <w:sz w:val="20"/>
+          <w:szCs w:val="20"/>
+        </w:rPr>
+        <w:t>n the Bay Area</w:t>
       </w:r>
       <w:r>
         <w:rPr>
@@ -2038,8 +2030,6 @@
           <w:szCs w:val="20"/>
         </w:rPr>
       </w:pPr>
-      <w:bookmarkStart w:id="0" w:name="_GoBack"/>
-      <w:bookmarkEnd w:id="0"/>
       <w:r>
         <w:rPr>
           <w:rFonts w:ascii="Raleway" w:hAnsi="Raleway"/>
@@ -5777,7 +5767,7 @@
 </file>
 
 <file path=customXml/itemProps1.xml><?xml version="1.0" encoding="utf-8"?>
-<ds:datastoreItem xmlns:ds="http://schemas.openxmlformats.org/officeDocument/2006/customXml" ds:itemID="{73035991-9DFD-E14B-81DF-01AB61490584}">
+<ds:datastoreItem xmlns:ds="http://schemas.openxmlformats.org/officeDocument/2006/customXml" ds:itemID="{21875FA5-16C8-F14E-B3AB-FB7FE8B71E13}">
   <ds:schemaRefs>
     <ds:schemaRef ds:uri="http://schemas.openxmlformats.org/officeDocument/2006/bibliography"/>
   </ds:schemaRefs>

</xml_diff>